<commit_message>
LAB2 part1 Singleton Pattern
I have implemented Singleton Pattern examples and as well i convert example two to thread safe using singleton
</commit_message>
<xml_diff>
--- a/LAB Assignments Document Files/LAB1 Part1.docx
+++ b/LAB Assignments Document Files/LAB1 Part1.docx
@@ -472,7 +472,27 @@
           <w:szCs w:val="26"/>
           <w:lang w:val="en-US"/>
         </w:rPr>
-        <w:t>Assignment Title: Lab1 Understanding OOP Concepts with Code Examples</w:t>
+        <w:t>Assignment Title: Lab1</w:t>
+      </w:r>
+      <w:r>
+        <w:rPr>
+          <w:b/>
+          <w:bCs/>
+          <w:sz w:val="26"/>
+          <w:szCs w:val="26"/>
+          <w:lang w:val="en-US"/>
+        </w:rPr>
+        <w:t xml:space="preserve"> Part1</w:t>
+      </w:r>
+      <w:r>
+        <w:rPr>
+          <w:b/>
+          <w:bCs/>
+          <w:sz w:val="26"/>
+          <w:szCs w:val="26"/>
+          <w:lang w:val="en-US"/>
+        </w:rPr>
+        <w:t xml:space="preserve"> Understanding OOP Concepts with Code Examples</w:t>
       </w:r>
     </w:p>
     <w:p>
@@ -667,7 +687,27 @@
           <w:szCs w:val="24"/>
           <w:lang w:val="en-US"/>
         </w:rPr>
-        <w:t xml:space="preserve"> repository:</w:t>
+        <w:t xml:space="preserve"> </w:t>
+      </w:r>
+      <w:r>
+        <w:rPr>
+          <w:b/>
+          <w:bCs/>
+          <w:sz w:val="24"/>
+          <w:szCs w:val="24"/>
+          <w:lang w:val="en-US"/>
+        </w:rPr>
+        <w:t xml:space="preserve">Part1 </w:t>
+      </w:r>
+      <w:r>
+        <w:rPr>
+          <w:b/>
+          <w:bCs/>
+          <w:sz w:val="24"/>
+          <w:szCs w:val="24"/>
+          <w:lang w:val="en-US"/>
+        </w:rPr>
+        <w:t>repository:</w:t>
       </w:r>
     </w:p>
     <w:p>

</xml_diff>